<commit_message>
Atualizando Dicionário de Dados
</commit_message>
<xml_diff>
--- a/Documentação/DicionarioDeDados.docx
+++ b/Documentação/DicionarioDeDados.docx
@@ -440,13 +440,7 @@
               <w:jc w:val="center"/>
             </w:pPr>
             <w:r>
-              <w:t xml:space="preserve">Tabela: </w:t>
-            </w:r>
-            <w:r>
-              <w:t>tarefa</w:t>
-            </w:r>
-            <w:r>
-              <w:t xml:space="preserve"> </w:t>
+              <w:t xml:space="preserve">Tabela: tarefa </w:t>
             </w:r>
           </w:p>
         </w:tc>
@@ -722,8 +716,6 @@
             <w:r>
               <w:t>-</w:t>
             </w:r>
-            <w:bookmarkStart w:id="0" w:name="_GoBack"/>
-            <w:bookmarkEnd w:id="0"/>
           </w:p>
         </w:tc>
         <w:tc>
@@ -1153,6 +1145,272 @@
       </w:tr>
     </w:tbl>
     <w:p/>
+    <w:tbl>
+      <w:tblPr>
+        <w:tblStyle w:val="Tabelacomgrade"/>
+        <w:tblW w:w="11625" w:type="dxa"/>
+        <w:tblInd w:w="-1565" w:type="dxa"/>
+        <w:tblLook w:val="04A0" w:firstRow="1" w:lastRow="0" w:firstColumn="1" w:lastColumn="0" w:noHBand="0" w:noVBand="1"/>
+      </w:tblPr>
+      <w:tblGrid>
+        <w:gridCol w:w="1884"/>
+        <w:gridCol w:w="1917"/>
+        <w:gridCol w:w="1912"/>
+        <w:gridCol w:w="1901"/>
+        <w:gridCol w:w="4011"/>
+      </w:tblGrid>
+      <w:tr>
+        <w:trPr>
+          <w:trHeight w:val="185"/>
+        </w:trPr>
+        <w:tc>
+          <w:tcPr>
+            <w:tcW w:w="11625" w:type="dxa"/>
+            <w:gridSpan w:val="5"/>
+            <w:shd w:val="clear" w:color="auto" w:fill="5B9BD5" w:themeFill="accent1"/>
+          </w:tcPr>
+          <w:p>
+            <w:pPr>
+              <w:jc w:val="center"/>
+            </w:pPr>
+            <w:r>
+              <w:t xml:space="preserve">Tabela: estado </w:t>
+            </w:r>
+          </w:p>
+        </w:tc>
+      </w:tr>
+      <w:tr>
+        <w:trPr>
+          <w:trHeight w:val="191"/>
+        </w:trPr>
+        <w:tc>
+          <w:tcPr>
+            <w:tcW w:w="2041" w:type="dxa"/>
+            <w:shd w:val="clear" w:color="auto" w:fill="5B9BD5" w:themeFill="accent1"/>
+          </w:tcPr>
+          <w:p>
+            <w:pPr>
+              <w:jc w:val="center"/>
+            </w:pPr>
+            <w:r>
+              <w:t>Campo</w:t>
+            </w:r>
+          </w:p>
+        </w:tc>
+        <w:tc>
+          <w:tcPr>
+            <w:tcW w:w="2042" w:type="dxa"/>
+            <w:shd w:val="clear" w:color="auto" w:fill="5B9BD5" w:themeFill="accent1"/>
+          </w:tcPr>
+          <w:p>
+            <w:pPr>
+              <w:jc w:val="center"/>
+            </w:pPr>
+            <w:r>
+              <w:t>Tipo</w:t>
+            </w:r>
+          </w:p>
+        </w:tc>
+        <w:tc>
+          <w:tcPr>
+            <w:tcW w:w="2042" w:type="dxa"/>
+            <w:shd w:val="clear" w:color="auto" w:fill="5B9BD5" w:themeFill="accent1"/>
+          </w:tcPr>
+          <w:p>
+            <w:pPr>
+              <w:jc w:val="center"/>
+            </w:pPr>
+            <w:r>
+              <w:t>Tamanho</w:t>
+            </w:r>
+          </w:p>
+        </w:tc>
+        <w:tc>
+          <w:tcPr>
+            <w:tcW w:w="2042" w:type="dxa"/>
+            <w:shd w:val="clear" w:color="auto" w:fill="5B9BD5" w:themeFill="accent1"/>
+          </w:tcPr>
+          <w:p>
+            <w:pPr>
+              <w:jc w:val="center"/>
+            </w:pPr>
+            <w:r>
+              <w:t>Chave</w:t>
+            </w:r>
+          </w:p>
+        </w:tc>
+        <w:tc>
+          <w:tcPr>
+            <w:tcW w:w="3458" w:type="dxa"/>
+            <w:shd w:val="clear" w:color="auto" w:fill="5B9BD5" w:themeFill="accent1"/>
+          </w:tcPr>
+          <w:p>
+            <w:pPr>
+              <w:jc w:val="center"/>
+            </w:pPr>
+            <w:r>
+              <w:t>Descrição</w:t>
+            </w:r>
+          </w:p>
+        </w:tc>
+      </w:tr>
+      <w:tr>
+        <w:trPr>
+          <w:trHeight w:val="561"/>
+        </w:trPr>
+        <w:tc>
+          <w:tcPr>
+            <w:tcW w:w="2041" w:type="dxa"/>
+          </w:tcPr>
+          <w:p>
+            <w:pPr>
+              <w:jc w:val="center"/>
+            </w:pPr>
+            <w:r>
+              <w:t>id</w:t>
+            </w:r>
+          </w:p>
+        </w:tc>
+        <w:tc>
+          <w:tcPr>
+            <w:tcW w:w="2042" w:type="dxa"/>
+          </w:tcPr>
+          <w:p>
+            <w:pPr>
+              <w:jc w:val="center"/>
+            </w:pPr>
+            <w:r>
+              <w:t>INTEGER</w:t>
+            </w:r>
+          </w:p>
+        </w:tc>
+        <w:tc>
+          <w:tcPr>
+            <w:tcW w:w="2042" w:type="dxa"/>
+          </w:tcPr>
+          <w:p>
+            <w:pPr>
+              <w:jc w:val="center"/>
+            </w:pPr>
+            <w:r>
+              <w:t>11</w:t>
+            </w:r>
+          </w:p>
+        </w:tc>
+        <w:tc>
+          <w:tcPr>
+            <w:tcW w:w="2042" w:type="dxa"/>
+          </w:tcPr>
+          <w:p>
+            <w:pPr>
+              <w:jc w:val="center"/>
+            </w:pPr>
+            <w:r>
+              <w:t>Primária</w:t>
+            </w:r>
+          </w:p>
+        </w:tc>
+        <w:tc>
+          <w:tcPr>
+            <w:tcW w:w="3458" w:type="dxa"/>
+          </w:tcPr>
+          <w:p>
+            <w:pPr>
+              <w:jc w:val="center"/>
+            </w:pPr>
+            <w:r>
+              <w:t xml:space="preserve">Código do </w:t>
+            </w:r>
+            <w:r>
+              <w:t>estado</w:t>
+            </w:r>
+            <w:r>
+              <w:t xml:space="preserve"> – auto incremento</w:t>
+            </w:r>
+          </w:p>
+        </w:tc>
+      </w:tr>
+      <w:tr>
+        <w:trPr>
+          <w:trHeight w:val="185"/>
+        </w:trPr>
+        <w:tc>
+          <w:tcPr>
+            <w:tcW w:w="2041" w:type="dxa"/>
+          </w:tcPr>
+          <w:p>
+            <w:pPr>
+              <w:jc w:val="center"/>
+            </w:pPr>
+            <w:r>
+              <w:t>estado</w:t>
+            </w:r>
+          </w:p>
+        </w:tc>
+        <w:tc>
+          <w:tcPr>
+            <w:tcW w:w="2042" w:type="dxa"/>
+          </w:tcPr>
+          <w:p>
+            <w:pPr>
+              <w:jc w:val="center"/>
+            </w:pPr>
+            <w:r>
+              <w:t>VARCHAR</w:t>
+            </w:r>
+          </w:p>
+        </w:tc>
+        <w:tc>
+          <w:tcPr>
+            <w:tcW w:w="2042" w:type="dxa"/>
+          </w:tcPr>
+          <w:p>
+            <w:pPr>
+              <w:jc w:val="center"/>
+            </w:pPr>
+            <w:r>
+              <w:t>100</w:t>
+            </w:r>
+          </w:p>
+        </w:tc>
+        <w:tc>
+          <w:tcPr>
+            <w:tcW w:w="2042" w:type="dxa"/>
+          </w:tcPr>
+          <w:p>
+            <w:pPr>
+              <w:jc w:val="center"/>
+            </w:pPr>
+            <w:r>
+              <w:t>-</w:t>
+            </w:r>
+          </w:p>
+        </w:tc>
+        <w:tc>
+          <w:tcPr>
+            <w:tcW w:w="3458" w:type="dxa"/>
+          </w:tcPr>
+          <w:p>
+            <w:pPr>
+              <w:jc w:val="center"/>
+            </w:pPr>
+            <w:r>
+              <w:t>Estado em que a tarefa pode se encontrar(concluída/arquivada</w:t>
+            </w:r>
+            <w:r>
+              <w:t>/pendente</w:t>
+            </w:r>
+            <w:r>
+              <w:t>)</w:t>
+            </w:r>
+          </w:p>
+        </w:tc>
+      </w:tr>
+    </w:tbl>
+    <w:p>
+      <w:bookmarkStart w:id="0" w:name="_GoBack"/>
+      <w:bookmarkEnd w:id="0"/>
+    </w:p>
     <w:tbl>
       <w:tblPr>
         <w:tblStyle w:val="Tabelacomgrade"/>
@@ -1185,7 +1443,7 @@
               <w:t xml:space="preserve">Tabela: </w:t>
             </w:r>
             <w:r>
-              <w:t>estado</w:t>
+              <w:t>categoria</w:t>
             </w:r>
             <w:r>
               <w:t xml:space="preserve"> </w:t>
@@ -1336,7 +1594,7 @@
               <w:t xml:space="preserve">Código do </w:t>
             </w:r>
             <w:r>
-              <w:t>estado</w:t>
+              <w:t>categoria</w:t>
             </w:r>
             <w:r>
               <w:t xml:space="preserve"> – auto incremento</w:t>
@@ -1357,7 +1615,7 @@
               <w:jc w:val="center"/>
             </w:pPr>
             <w:r>
-              <w:t>estado</w:t>
+              <w:t>nome</w:t>
             </w:r>
           </w:p>
         </w:tc>
@@ -1409,273 +1667,7 @@
               <w:jc w:val="center"/>
             </w:pPr>
             <w:r>
-              <w:t>Estado em que a tarefa pode se encontrar(concluída/arquivada)</w:t>
-            </w:r>
-          </w:p>
-        </w:tc>
-      </w:tr>
-    </w:tbl>
-    <w:p/>
-    <w:tbl>
-      <w:tblPr>
-        <w:tblStyle w:val="Tabelacomgrade"/>
-        <w:tblW w:w="11625" w:type="dxa"/>
-        <w:tblInd w:w="-1565" w:type="dxa"/>
-        <w:tblLook w:val="04A0" w:firstRow="1" w:lastRow="0" w:firstColumn="1" w:lastColumn="0" w:noHBand="0" w:noVBand="1"/>
-      </w:tblPr>
-      <w:tblGrid>
-        <w:gridCol w:w="2041"/>
-        <w:gridCol w:w="2042"/>
-        <w:gridCol w:w="2042"/>
-        <w:gridCol w:w="2042"/>
-        <w:gridCol w:w="3458"/>
-      </w:tblGrid>
-      <w:tr>
-        <w:trPr>
-          <w:trHeight w:val="185"/>
-        </w:trPr>
-        <w:tc>
-          <w:tcPr>
-            <w:tcW w:w="11625" w:type="dxa"/>
-            <w:gridSpan w:val="5"/>
-            <w:shd w:val="clear" w:color="auto" w:fill="5B9BD5" w:themeFill="accent1"/>
-          </w:tcPr>
-          <w:p>
-            <w:pPr>
-              <w:jc w:val="center"/>
-            </w:pPr>
-            <w:r>
-              <w:t xml:space="preserve">Tabela: </w:t>
-            </w:r>
-            <w:r>
-              <w:t>categoria</w:t>
-            </w:r>
-            <w:r>
-              <w:t xml:space="preserve"> </w:t>
-            </w:r>
-          </w:p>
-        </w:tc>
-      </w:tr>
-      <w:tr>
-        <w:trPr>
-          <w:trHeight w:val="191"/>
-        </w:trPr>
-        <w:tc>
-          <w:tcPr>
-            <w:tcW w:w="2041" w:type="dxa"/>
-            <w:shd w:val="clear" w:color="auto" w:fill="5B9BD5" w:themeFill="accent1"/>
-          </w:tcPr>
-          <w:p>
-            <w:pPr>
-              <w:jc w:val="center"/>
-            </w:pPr>
-            <w:r>
-              <w:t>Campo</w:t>
-            </w:r>
-          </w:p>
-        </w:tc>
-        <w:tc>
-          <w:tcPr>
-            <w:tcW w:w="2042" w:type="dxa"/>
-            <w:shd w:val="clear" w:color="auto" w:fill="5B9BD5" w:themeFill="accent1"/>
-          </w:tcPr>
-          <w:p>
-            <w:pPr>
-              <w:jc w:val="center"/>
-            </w:pPr>
-            <w:r>
-              <w:t>Tipo</w:t>
-            </w:r>
-          </w:p>
-        </w:tc>
-        <w:tc>
-          <w:tcPr>
-            <w:tcW w:w="2042" w:type="dxa"/>
-            <w:shd w:val="clear" w:color="auto" w:fill="5B9BD5" w:themeFill="accent1"/>
-          </w:tcPr>
-          <w:p>
-            <w:pPr>
-              <w:jc w:val="center"/>
-            </w:pPr>
-            <w:r>
-              <w:t>Tamanho</w:t>
-            </w:r>
-          </w:p>
-        </w:tc>
-        <w:tc>
-          <w:tcPr>
-            <w:tcW w:w="2042" w:type="dxa"/>
-            <w:shd w:val="clear" w:color="auto" w:fill="5B9BD5" w:themeFill="accent1"/>
-          </w:tcPr>
-          <w:p>
-            <w:pPr>
-              <w:jc w:val="center"/>
-            </w:pPr>
-            <w:r>
-              <w:t>Chave</w:t>
-            </w:r>
-          </w:p>
-        </w:tc>
-        <w:tc>
-          <w:tcPr>
-            <w:tcW w:w="3458" w:type="dxa"/>
-            <w:shd w:val="clear" w:color="auto" w:fill="5B9BD5" w:themeFill="accent1"/>
-          </w:tcPr>
-          <w:p>
-            <w:pPr>
-              <w:jc w:val="center"/>
-            </w:pPr>
-            <w:r>
-              <w:t>Descrição</w:t>
-            </w:r>
-          </w:p>
-        </w:tc>
-      </w:tr>
-      <w:tr>
-        <w:trPr>
-          <w:trHeight w:val="561"/>
-        </w:trPr>
-        <w:tc>
-          <w:tcPr>
-            <w:tcW w:w="2041" w:type="dxa"/>
-          </w:tcPr>
-          <w:p>
-            <w:pPr>
-              <w:jc w:val="center"/>
-            </w:pPr>
-            <w:r>
-              <w:t>id</w:t>
-            </w:r>
-          </w:p>
-        </w:tc>
-        <w:tc>
-          <w:tcPr>
-            <w:tcW w:w="2042" w:type="dxa"/>
-          </w:tcPr>
-          <w:p>
-            <w:pPr>
-              <w:jc w:val="center"/>
-            </w:pPr>
-            <w:r>
-              <w:t>INTEGER</w:t>
-            </w:r>
-          </w:p>
-        </w:tc>
-        <w:tc>
-          <w:tcPr>
-            <w:tcW w:w="2042" w:type="dxa"/>
-          </w:tcPr>
-          <w:p>
-            <w:pPr>
-              <w:jc w:val="center"/>
-            </w:pPr>
-            <w:r>
-              <w:t>11</w:t>
-            </w:r>
-          </w:p>
-        </w:tc>
-        <w:tc>
-          <w:tcPr>
-            <w:tcW w:w="2042" w:type="dxa"/>
-          </w:tcPr>
-          <w:p>
-            <w:pPr>
-              <w:jc w:val="center"/>
-            </w:pPr>
-            <w:r>
-              <w:t>Primária</w:t>
-            </w:r>
-          </w:p>
-        </w:tc>
-        <w:tc>
-          <w:tcPr>
-            <w:tcW w:w="3458" w:type="dxa"/>
-          </w:tcPr>
-          <w:p>
-            <w:pPr>
-              <w:jc w:val="center"/>
-            </w:pPr>
-            <w:r>
-              <w:t xml:space="preserve">Código do </w:t>
-            </w:r>
-            <w:r>
-              <w:t>categoria</w:t>
-            </w:r>
-            <w:r>
-              <w:t xml:space="preserve"> – auto incremento</w:t>
-            </w:r>
-          </w:p>
-        </w:tc>
-      </w:tr>
-      <w:tr>
-        <w:trPr>
-          <w:trHeight w:val="185"/>
-        </w:trPr>
-        <w:tc>
-          <w:tcPr>
-            <w:tcW w:w="2041" w:type="dxa"/>
-          </w:tcPr>
-          <w:p>
-            <w:pPr>
-              <w:jc w:val="center"/>
-            </w:pPr>
-            <w:r>
-              <w:t>nome</w:t>
-            </w:r>
-          </w:p>
-        </w:tc>
-        <w:tc>
-          <w:tcPr>
-            <w:tcW w:w="2042" w:type="dxa"/>
-          </w:tcPr>
-          <w:p>
-            <w:pPr>
-              <w:jc w:val="center"/>
-            </w:pPr>
-            <w:r>
-              <w:t>VARCHAR</w:t>
-            </w:r>
-          </w:p>
-        </w:tc>
-        <w:tc>
-          <w:tcPr>
-            <w:tcW w:w="2042" w:type="dxa"/>
-          </w:tcPr>
-          <w:p>
-            <w:pPr>
-              <w:jc w:val="center"/>
-            </w:pPr>
-            <w:r>
-              <w:t>100</w:t>
-            </w:r>
-          </w:p>
-        </w:tc>
-        <w:tc>
-          <w:tcPr>
-            <w:tcW w:w="2042" w:type="dxa"/>
-          </w:tcPr>
-          <w:p>
-            <w:pPr>
-              <w:jc w:val="center"/>
-            </w:pPr>
-            <w:r>
-              <w:t>-</w:t>
-            </w:r>
-          </w:p>
-        </w:tc>
-        <w:tc>
-          <w:tcPr>
-            <w:tcW w:w="3458" w:type="dxa"/>
-          </w:tcPr>
-          <w:p>
-            <w:pPr>
-              <w:jc w:val="center"/>
-            </w:pPr>
-            <w:r>
-              <w:t xml:space="preserve">Nome da </w:t>
-            </w:r>
-            <w:r>
-              <w:t>categoria</w:t>
+              <w:t>Nome da categoria</w:t>
             </w:r>
           </w:p>
         </w:tc>
@@ -2497,7 +2489,7 @@
 </file>
 
 <file path=customXml/itemProps1.xml><?xml version="1.0" encoding="utf-8"?>
-<ds:datastoreItem xmlns:ds="http://schemas.openxmlformats.org/officeDocument/2006/customXml" ds:itemID="{05BE2AB6-349D-41B4-826D-391AD748C432}">
+<ds:datastoreItem xmlns:ds="http://schemas.openxmlformats.org/officeDocument/2006/customXml" ds:itemID="{0F0D6429-7948-4168-9CC6-1D334F291F0E}">
   <ds:schemaRefs>
     <ds:schemaRef ds:uri="http://schemas.openxmlformats.org/officeDocument/2006/bibliography"/>
   </ds:schemaRefs>

</xml_diff>